<commit_message>
updated mem contorl and mem block. Working on stack controller. Updated documentation
</commit_message>
<xml_diff>
--- a/StackBasedCalculatorDocumentation.docx
+++ b/StackBasedCalculatorDocumentation.docx
@@ -90,8 +90,36 @@
                               <w:color w:val="FFFFFF" w:themeColor="background1"/>
                               <w:u w:val="single"/>
                             </w:rPr>
-                            <w:t>n-reg /tribuf</w:t>
+                            <w:t>n-</w:t>
                           </w:r>
+                          <w:proofErr w:type="spellStart"/>
+                          <w:r>
+                            <w:rPr>
+                              <w:b/>
+                              <w:color w:val="FFFFFF" w:themeColor="background1"/>
+                              <w:u w:val="single"/>
+                            </w:rPr>
+                            <w:t>reg</w:t>
+                          </w:r>
+                          <w:proofErr w:type="spellEnd"/>
+                          <w:r>
+                            <w:rPr>
+                              <w:b/>
+                              <w:color w:val="FFFFFF" w:themeColor="background1"/>
+                              <w:u w:val="single"/>
+                            </w:rPr>
+                            <w:t xml:space="preserve"> /</w:t>
+                          </w:r>
+                          <w:proofErr w:type="spellStart"/>
+                          <w:r>
+                            <w:rPr>
+                              <w:b/>
+                              <w:color w:val="FFFFFF" w:themeColor="background1"/>
+                              <w:u w:val="single"/>
+                            </w:rPr>
+                            <w:t>tribuf</w:t>
+                          </w:r>
+                          <w:proofErr w:type="spellEnd"/>
                         </w:p>
                       </w:txbxContent>
                     </v:textbox>
@@ -114,8 +142,36 @@
                               <w:color w:val="FFFFFF" w:themeColor="background1"/>
                               <w:u w:val="single"/>
                             </w:rPr>
-                            <w:t>n-reg /tribuf</w:t>
+                            <w:t>n-</w:t>
                           </w:r>
+                          <w:proofErr w:type="spellStart"/>
+                          <w:r>
+                            <w:rPr>
+                              <w:b/>
+                              <w:color w:val="FFFFFF" w:themeColor="background1"/>
+                              <w:u w:val="single"/>
+                            </w:rPr>
+                            <w:t>reg</w:t>
+                          </w:r>
+                          <w:proofErr w:type="spellEnd"/>
+                          <w:r>
+                            <w:rPr>
+                              <w:b/>
+                              <w:color w:val="FFFFFF" w:themeColor="background1"/>
+                              <w:u w:val="single"/>
+                            </w:rPr>
+                            <w:t xml:space="preserve"> /</w:t>
+                          </w:r>
+                          <w:proofErr w:type="spellStart"/>
+                          <w:r>
+                            <w:rPr>
+                              <w:b/>
+                              <w:color w:val="FFFFFF" w:themeColor="background1"/>
+                              <w:u w:val="single"/>
+                            </w:rPr>
+                            <w:t>tribuf</w:t>
+                          </w:r>
+                          <w:proofErr w:type="spellEnd"/>
                         </w:p>
                       </w:txbxContent>
                     </v:textbox>
@@ -138,8 +194,36 @@
                               <w:color w:val="FFFFFF" w:themeColor="background1"/>
                               <w:u w:val="single"/>
                             </w:rPr>
-                            <w:t>n-reg /tribuf</w:t>
+                            <w:t>n-</w:t>
                           </w:r>
+                          <w:proofErr w:type="spellStart"/>
+                          <w:r>
+                            <w:rPr>
+                              <w:b/>
+                              <w:color w:val="FFFFFF" w:themeColor="background1"/>
+                              <w:u w:val="single"/>
+                            </w:rPr>
+                            <w:t>reg</w:t>
+                          </w:r>
+                          <w:proofErr w:type="spellEnd"/>
+                          <w:r>
+                            <w:rPr>
+                              <w:b/>
+                              <w:color w:val="FFFFFF" w:themeColor="background1"/>
+                              <w:u w:val="single"/>
+                            </w:rPr>
+                            <w:t xml:space="preserve"> /</w:t>
+                          </w:r>
+                          <w:proofErr w:type="spellStart"/>
+                          <w:r>
+                            <w:rPr>
+                              <w:b/>
+                              <w:color w:val="FFFFFF" w:themeColor="background1"/>
+                              <w:u w:val="single"/>
+                            </w:rPr>
+                            <w:t>tribuf</w:t>
+                          </w:r>
+                          <w:proofErr w:type="spellEnd"/>
                         </w:p>
                       </w:txbxContent>
                     </v:textbox>
@@ -162,8 +246,36 @@
                               <w:color w:val="FFFFFF" w:themeColor="background1"/>
                               <w:u w:val="single"/>
                             </w:rPr>
-                            <w:t>n-reg /tribuf</w:t>
+                            <w:t>n-</w:t>
                           </w:r>
+                          <w:proofErr w:type="spellStart"/>
+                          <w:r>
+                            <w:rPr>
+                              <w:b/>
+                              <w:color w:val="FFFFFF" w:themeColor="background1"/>
+                              <w:u w:val="single"/>
+                            </w:rPr>
+                            <w:t>reg</w:t>
+                          </w:r>
+                          <w:proofErr w:type="spellEnd"/>
+                          <w:r>
+                            <w:rPr>
+                              <w:b/>
+                              <w:color w:val="FFFFFF" w:themeColor="background1"/>
+                              <w:u w:val="single"/>
+                            </w:rPr>
+                            <w:t xml:space="preserve"> /</w:t>
+                          </w:r>
+                          <w:proofErr w:type="spellStart"/>
+                          <w:r>
+                            <w:rPr>
+                              <w:b/>
+                              <w:color w:val="FFFFFF" w:themeColor="background1"/>
+                              <w:u w:val="single"/>
+                            </w:rPr>
+                            <w:t>tribuf</w:t>
+                          </w:r>
+                          <w:proofErr w:type="spellEnd"/>
                         </w:p>
                       </w:txbxContent>
                     </v:textbox>
@@ -181,13 +293,23 @@
                               <w:u w:val="single"/>
                             </w:rPr>
                           </w:pPr>
+                          <w:proofErr w:type="spellStart"/>
                           <w:r>
                             <w:rPr>
                               <w:b/>
                               <w:color w:val="FFFFFF" w:themeColor="background1"/>
                               <w:u w:val="single"/>
                             </w:rPr>
-                            <w:t>Mem Test</w:t>
+                            <w:t>Mem</w:t>
+                          </w:r>
+                          <w:proofErr w:type="spellEnd"/>
+                          <w:r>
+                            <w:rPr>
+                              <w:b/>
+                              <w:color w:val="FFFFFF" w:themeColor="background1"/>
+                              <w:u w:val="single"/>
+                            </w:rPr>
+                            <w:t xml:space="preserve"> Test</w:t>
                           </w:r>
                         </w:p>
                       </w:txbxContent>
@@ -206,13 +328,23 @@
                               <w:u w:val="single"/>
                             </w:rPr>
                           </w:pPr>
+                          <w:proofErr w:type="spellStart"/>
                           <w:r>
                             <w:rPr>
                               <w:b/>
                               <w:color w:val="FFFFFF" w:themeColor="background1"/>
                               <w:u w:val="single"/>
                             </w:rPr>
-                            <w:t>Mem Control</w:t>
+                            <w:t>Mem</w:t>
+                          </w:r>
+                          <w:proofErr w:type="spellEnd"/>
+                          <w:r>
+                            <w:rPr>
+                              <w:b/>
+                              <w:color w:val="FFFFFF" w:themeColor="background1"/>
+                              <w:u w:val="single"/>
+                            </w:rPr>
+                            <w:t xml:space="preserve"> Control</w:t>
                           </w:r>
                         </w:p>
                       </w:txbxContent>
@@ -495,7 +627,15 @@
     <w:p/>
     <w:p>
       <w:r>
-        <w:t xml:space="preserve"> ENTITY Mem_Control IS </w:t>
+        <w:t xml:space="preserve"> ENTITY </w:t>
+      </w:r>
+      <w:proofErr w:type="spellStart"/>
+      <w:r>
+        <w:t>Mem_Control</w:t>
+      </w:r>
+      <w:proofErr w:type="spellEnd"/>
+      <w:r>
+        <w:t xml:space="preserve"> IS </w:t>
       </w:r>
     </w:p>
     <w:p>
@@ -509,9 +649,11 @@
       <w:r>
         <w:tab/>
       </w:r>
+      <w:proofErr w:type="spellStart"/>
       <w:r>
         <w:t>Clk,Rst</w:t>
       </w:r>
+      <w:proofErr w:type="spellEnd"/>
       <w:r>
         <w:tab/>
       </w:r>
@@ -525,20 +667,31 @@
       </w:r>
       <w:r>
         <w:tab/>
-        <w:t>STD_LOGIC;</w:t>
-      </w:r>
-    </w:p>
-    <w:p>
-      <w:r>
-        <w:tab/>
-      </w:r>
-      <w:r>
-        <w:tab/>
-      </w:r>
-      <w:r>
-        <w:tab/>
+      </w:r>
+      <w:proofErr w:type="spellStart"/>
+      <w:r>
+        <w:t>STD_LOGIC</w:t>
+      </w:r>
+      <w:proofErr w:type="spellEnd"/>
+      <w:r>
+        <w:t>;</w:t>
+      </w:r>
+    </w:p>
+    <w:p>
+      <w:r>
+        <w:tab/>
+      </w:r>
+      <w:r>
+        <w:tab/>
+      </w:r>
+      <w:r>
+        <w:tab/>
+      </w:r>
+      <w:proofErr w:type="spellStart"/>
+      <w:r>
         <w:t>CNTRL</w:t>
       </w:r>
+      <w:proofErr w:type="spellEnd"/>
       <w:r>
         <w:tab/>
       </w:r>
@@ -552,19 +705,43 @@
       </w:r>
       <w:r>
         <w:tab/>
-        <w:t xml:space="preserve">STD_LOGIC_VECTOR (2 DOWNTO 0); </w:t>
-      </w:r>
-    </w:p>
-    <w:p>
-      <w:r>
-        <w:tab/>
-      </w:r>
-      <w:r>
-        <w:tab/>
-      </w:r>
-      <w:r>
-        <w:tab/>
-        <w:t>LIV,RI, RO</w:t>
+      </w:r>
+      <w:proofErr w:type="spellStart"/>
+      <w:r>
+        <w:t>STD_LOGIC_VECTOR</w:t>
+      </w:r>
+      <w:proofErr w:type="spellEnd"/>
+      <w:r>
+        <w:t xml:space="preserve"> (2 </w:t>
+      </w:r>
+      <w:proofErr w:type="spellStart"/>
+      <w:r>
+        <w:t>DOWNTO</w:t>
+      </w:r>
+      <w:proofErr w:type="spellEnd"/>
+      <w:r>
+        <w:t xml:space="preserve"> 0); </w:t>
+      </w:r>
+    </w:p>
+    <w:p>
+      <w:r>
+        <w:tab/>
+      </w:r>
+      <w:r>
+        <w:tab/>
+      </w:r>
+      <w:r>
+        <w:tab/>
+        <w:t>LIV,</w:t>
+      </w:r>
+      <w:r>
+        <w:t>Z1</w:t>
+      </w:r>
+      <w:r>
+        <w:t xml:space="preserve">, </w:t>
+      </w:r>
+      <w:r>
+        <w:t>Z2</w:t>
       </w:r>
       <w:r>
         <w:tab/>
@@ -576,20 +753,39 @@
       </w:r>
       <w:r>
         <w:tab/>
-        <w:t>STD_LOGIC_VECTOR (3 DOWNTO 0);</w:t>
-      </w:r>
-    </w:p>
-    <w:p>
-      <w:r>
-        <w:tab/>
-      </w:r>
-      <w:r>
-        <w:tab/>
-      </w:r>
-      <w:r>
-        <w:tab/>
+      </w:r>
+      <w:proofErr w:type="spellStart"/>
+      <w:r>
+        <w:t>STD_LOGIC_VECTOR</w:t>
+      </w:r>
+      <w:proofErr w:type="spellEnd"/>
+      <w:r>
+        <w:t xml:space="preserve"> (3 </w:t>
+      </w:r>
+      <w:proofErr w:type="spellStart"/>
+      <w:r>
+        <w:t>DOWNTO</w:t>
+      </w:r>
+      <w:proofErr w:type="spellEnd"/>
+      <w:r>
+        <w:t xml:space="preserve"> 0);</w:t>
+      </w:r>
+    </w:p>
+    <w:p>
+      <w:r>
+        <w:tab/>
+      </w:r>
+      <w:r>
+        <w:tab/>
+      </w:r>
+      <w:r>
+        <w:tab/>
+      </w:r>
+      <w:proofErr w:type="spellStart"/>
+      <w:r>
         <w:t>Bus_In</w:t>
       </w:r>
+      <w:proofErr w:type="spellEnd"/>
       <w:r>
         <w:tab/>
       </w:r>
@@ -599,7 +795,30 @@
       </w:r>
       <w:r>
         <w:tab/>
-        <w:t>INOUT STD_LOGIC_VECTOR(3 DOWNTO 0);</w:t>
+      </w:r>
+      <w:proofErr w:type="spellStart"/>
+      <w:r>
+        <w:t>INOUT</w:t>
+      </w:r>
+      <w:proofErr w:type="spellEnd"/>
+      <w:r>
+        <w:t xml:space="preserve"> </w:t>
+      </w:r>
+      <w:proofErr w:type="spellStart"/>
+      <w:r>
+        <w:t>STD_LOGIC_VECTOR</w:t>
+      </w:r>
+      <w:proofErr w:type="spellEnd"/>
+      <w:r>
+        <w:t xml:space="preserve">(3 </w:t>
+      </w:r>
+      <w:proofErr w:type="spellStart"/>
+      <w:r>
+        <w:t>DOWNTO</w:t>
+      </w:r>
+      <w:proofErr w:type="spellEnd"/>
+      <w:r>
+        <w:t xml:space="preserve"> 0);</w:t>
       </w:r>
     </w:p>
     <w:p>
@@ -626,7 +845,22 @@
       </w:r>
       <w:r>
         <w:tab/>
-        <w:t>STD_LOGIC_VECTOR (1 DOWNTO 0);</w:t>
+      </w:r>
+      <w:proofErr w:type="spellStart"/>
+      <w:r>
+        <w:t>STD_LOGIC_VECTOR</w:t>
+      </w:r>
+      <w:proofErr w:type="spellEnd"/>
+      <w:r>
+        <w:t xml:space="preserve"> (1 </w:t>
+      </w:r>
+      <w:proofErr w:type="spellStart"/>
+      <w:r>
+        <w:t>DOWNTO</w:t>
+      </w:r>
+      <w:proofErr w:type="spellEnd"/>
+      <w:r>
+        <w:t xml:space="preserve"> 0);</w:t>
       </w:r>
     </w:p>
     <w:p>
@@ -652,7 +886,15 @@
       </w:r>
       <w:r>
         <w:tab/>
-        <w:t>BUFFER STD_LOGIC)</w:t>
+        <w:t xml:space="preserve">BUFFER </w:t>
+      </w:r>
+      <w:proofErr w:type="spellStart"/>
+      <w:r>
+        <w:t>STD_LOGIC</w:t>
+      </w:r>
+      <w:proofErr w:type="spellEnd"/>
+      <w:r>
+        <w:t>)</w:t>
       </w:r>
     </w:p>
     <w:p>
@@ -676,8 +918,13 @@
       <w:r>
         <w:t xml:space="preserve">Format: </w:t>
       </w:r>
-      <w:r>
-        <w:t>CNTRL| RI/RO | RI/RO</w:t>
+      <w:proofErr w:type="spellStart"/>
+      <w:r>
+        <w:t>CNTRL</w:t>
+      </w:r>
+      <w:proofErr w:type="spellEnd"/>
+      <w:r>
+        <w:t>| RI/RO | RI/RO</w:t>
       </w:r>
     </w:p>
     <w:p>
@@ -690,7 +937,39 @@
         <w:t xml:space="preserve">Format: </w:t>
       </w:r>
       <w:r>
-        <w:t>001 | z,z,z,z, | xxxx | R</w:t>
+        <w:t>001 | z</w:t>
+      </w:r>
+      <w:r>
+        <w:t>1</w:t>
+      </w:r>
+      <w:r>
+        <w:t>,z</w:t>
+      </w:r>
+      <w:r>
+        <w:t>1</w:t>
+      </w:r>
+      <w:r>
+        <w:t>,z</w:t>
+      </w:r>
+      <w:r>
+        <w:t>1</w:t>
+      </w:r>
+      <w:r>
+        <w:t>,z</w:t>
+      </w:r>
+      <w:r>
+        <w:t>1</w:t>
+      </w:r>
+      <w:r>
+        <w:t xml:space="preserve">, | </w:t>
+      </w:r>
+      <w:proofErr w:type="spellStart"/>
+      <w:r>
+        <w:t>xxxx</w:t>
+      </w:r>
+      <w:proofErr w:type="spellEnd"/>
+      <w:r>
+        <w:t xml:space="preserve"> | R</w:t>
       </w:r>
     </w:p>
     <w:p>
@@ -704,7 +983,15 @@
         <w:t>move</w:t>
       </w:r>
       <w:r>
-        <w:t xml:space="preserve"> LIV to</w:t>
+        <w:t xml:space="preserve"> </w:t>
+      </w:r>
+      <w:proofErr w:type="spellStart"/>
+      <w:r>
+        <w:t>LIV</w:t>
+      </w:r>
+      <w:proofErr w:type="spellEnd"/>
+      <w:r>
+        <w:t xml:space="preserve"> to</w:t>
       </w:r>
       <w:r>
         <w:t xml:space="preserve"> register</w:t>
@@ -712,6 +999,9 @@
       <w:r>
         <w:t xml:space="preserve"> Z</w:t>
       </w:r>
+      <w:r>
+        <w:t>1</w:t>
+      </w:r>
     </w:p>
     <w:p>
       <w:r>
@@ -750,12 +1040,49 @@
     </w:p>
     <w:p>
       <w:r>
-        <w:t>011 | z,z,z,z | xxxx | R</w:t>
-      </w:r>
-    </w:p>
-    <w:p>
-      <w:r>
-        <w:t>MOV Z TO BUS</w:t>
+        <w:t>011 | z</w:t>
+      </w:r>
+      <w:r>
+        <w:t>1</w:t>
+      </w:r>
+      <w:r>
+        <w:t>,z</w:t>
+      </w:r>
+      <w:r>
+        <w:t>1</w:t>
+      </w:r>
+      <w:r>
+        <w:t>,z</w:t>
+      </w:r>
+      <w:r>
+        <w:t>1</w:t>
+      </w:r>
+      <w:r>
+        <w:t>,z</w:t>
+      </w:r>
+      <w:r>
+        <w:t>1</w:t>
+      </w:r>
+      <w:r>
+        <w:t xml:space="preserve"> | </w:t>
+      </w:r>
+      <w:proofErr w:type="spellStart"/>
+      <w:r>
+        <w:t>xxxx</w:t>
+      </w:r>
+      <w:proofErr w:type="spellEnd"/>
+      <w:r>
+        <w:t xml:space="preserve"> | R</w:t>
+      </w:r>
+    </w:p>
+    <w:p>
+      <w:proofErr w:type="spellStart"/>
+      <w:r>
+        <w:t>MOV</w:t>
+      </w:r>
+      <w:proofErr w:type="spellEnd"/>
+      <w:r>
+        <w:t xml:space="preserve"> Z TO BUS</w:t>
       </w:r>
     </w:p>
     <w:p>
@@ -765,12 +1092,28 @@
     </w:p>
     <w:p>
       <w:r>
-        <w:t>100 | z1,z1,z1,z1 | z2,z2,z2,z2 | R</w:t>
-      </w:r>
-    </w:p>
-    <w:p>
-      <w:r>
-        <w:t>MOV BUS INTO Z</w:t>
+        <w:t xml:space="preserve">100 | z1,z1,z1,z1 | </w:t>
+      </w:r>
+      <w:proofErr w:type="spellStart"/>
+      <w:r>
+        <w:t>xxxx</w:t>
+      </w:r>
+      <w:proofErr w:type="spellEnd"/>
+      <w:r>
+        <w:t xml:space="preserve"> | R</w:t>
+      </w:r>
+    </w:p>
+    <w:p>
+      <w:proofErr w:type="spellStart"/>
+      <w:r>
+        <w:t>MOV</w:t>
+      </w:r>
+      <w:proofErr w:type="spellEnd"/>
+      <w:r>
+        <w:t xml:space="preserve"> BUS INTO Z</w:t>
+      </w:r>
+      <w:r>
+        <w:t>1</w:t>
       </w:r>
     </w:p>
     <w:p>
@@ -780,13 +1123,42 @@
     </w:p>
     <w:p>
       <w:r>
-        <w:t>101 | z1,z1,z1,z1 | z2,z2,z2,z2 | R</w:t>
-      </w:r>
-    </w:p>
-    <w:p>
-      <w:r>
-        <w:t>CLR REGs</w:t>
-      </w:r>
+        <w:t xml:space="preserve">101 </w:t>
+      </w:r>
+      <w:r>
+        <w:t xml:space="preserve">| </w:t>
+      </w:r>
+      <w:proofErr w:type="spellStart"/>
+      <w:r>
+        <w:t>xxxx</w:t>
+      </w:r>
+      <w:proofErr w:type="spellEnd"/>
+      <w:r>
+        <w:t xml:space="preserve"> | </w:t>
+      </w:r>
+      <w:proofErr w:type="spellStart"/>
+      <w:r>
+        <w:t>xxxx</w:t>
+      </w:r>
+      <w:proofErr w:type="spellEnd"/>
+      <w:r>
+        <w:t xml:space="preserve"> | R</w:t>
+      </w:r>
+    </w:p>
+    <w:p>
+      <w:proofErr w:type="spellStart"/>
+      <w:r>
+        <w:t>CLR</w:t>
+      </w:r>
+      <w:proofErr w:type="spellEnd"/>
+      <w:r>
+        <w:t xml:space="preserve"> </w:t>
+      </w:r>
+      <w:proofErr w:type="spellStart"/>
+      <w:r>
+        <w:t>REGs</w:t>
+      </w:r>
+      <w:proofErr w:type="spellEnd"/>
     </w:p>
     <w:p>
       <w:r>
@@ -808,7 +1180,896 @@
       </w:r>
       <w:r>
         <w:tab/>
-        <w:t xml:space="preserve">a RST pulse must occur before a command will execute. Command bits must be present until R done bit is asserted.  </w:t>
+        <w:t xml:space="preserve">a </w:t>
+      </w:r>
+      <w:proofErr w:type="spellStart"/>
+      <w:r>
+        <w:t>RST</w:t>
+      </w:r>
+      <w:proofErr w:type="spellEnd"/>
+      <w:r>
+        <w:t xml:space="preserve"> pulse must occur before a command will execute. Command bits must be present until R done bit is asserted.  </w:t>
+      </w:r>
+    </w:p>
+    <w:p>
+      <w:pPr>
+        <w:rPr>
+          <w:sz w:val="44"/>
+          <w:szCs w:val="44"/>
+        </w:rPr>
+      </w:pPr>
+      <w:r>
+        <w:rPr>
+          <w:sz w:val="44"/>
+          <w:szCs w:val="44"/>
+        </w:rPr>
+        <w:lastRenderedPageBreak/>
+        <w:t xml:space="preserve">Assignment: </w:t>
+      </w:r>
+    </w:p>
+    <w:p/>
+    <w:p>
+      <w:pPr>
+        <w:autoSpaceDE w:val="0"/>
+        <w:autoSpaceDN w:val="0"/>
+        <w:adjustRightInd w:val="0"/>
+        <w:ind w:firstLine="0"/>
+        <w:rPr>
+          <w:rFonts w:ascii="CMBX12" w:hAnsi="CMBX12" w:cs="CMBX12"/>
+          <w:sz w:val="29"/>
+          <w:szCs w:val="29"/>
+          <w:lang w:bidi="ar-SA"/>
+        </w:rPr>
+      </w:pPr>
+      <w:proofErr w:type="spellStart"/>
+      <w:r>
+        <w:rPr>
+          <w:rFonts w:ascii="CMBX12" w:hAnsi="CMBX12" w:cs="CMBX12"/>
+          <w:sz w:val="29"/>
+          <w:szCs w:val="29"/>
+          <w:lang w:bidi="ar-SA"/>
+        </w:rPr>
+        <w:t>ECE</w:t>
+      </w:r>
+      <w:proofErr w:type="spellEnd"/>
+      <w:r>
+        <w:rPr>
+          <w:rFonts w:ascii="CMBX12" w:hAnsi="CMBX12" w:cs="CMBX12"/>
+          <w:sz w:val="29"/>
+          <w:szCs w:val="29"/>
+          <w:lang w:bidi="ar-SA"/>
+        </w:rPr>
+        <w:t xml:space="preserve"> 375 Project: Stack-Based Calculator</w:t>
+      </w:r>
+    </w:p>
+    <w:p>
+      <w:pPr>
+        <w:autoSpaceDE w:val="0"/>
+        <w:autoSpaceDN w:val="0"/>
+        <w:adjustRightInd w:val="0"/>
+        <w:ind w:firstLine="0"/>
+        <w:rPr>
+          <w:rFonts w:ascii="CMR10" w:hAnsi="CMR10" w:cs="CMR10"/>
+          <w:sz w:val="20"/>
+          <w:szCs w:val="20"/>
+          <w:lang w:bidi="ar-SA"/>
+        </w:rPr>
+      </w:pPr>
+      <w:r>
+        <w:rPr>
+          <w:rFonts w:ascii="CMR10" w:hAnsi="CMR10" w:cs="CMR10"/>
+          <w:sz w:val="20"/>
+          <w:szCs w:val="20"/>
+          <w:lang w:bidi="ar-SA"/>
+        </w:rPr>
+        <w:t>Design a stack-based calculator for 8-bit signed binary numbers. Input data</w:t>
+      </w:r>
+    </w:p>
+    <w:p>
+      <w:pPr>
+        <w:autoSpaceDE w:val="0"/>
+        <w:autoSpaceDN w:val="0"/>
+        <w:adjustRightInd w:val="0"/>
+        <w:ind w:firstLine="0"/>
+        <w:rPr>
+          <w:rFonts w:ascii="CMR10" w:hAnsi="CMR10" w:cs="CMR10"/>
+          <w:sz w:val="20"/>
+          <w:szCs w:val="20"/>
+          <w:lang w:bidi="ar-SA"/>
+        </w:rPr>
+      </w:pPr>
+      <w:r>
+        <w:rPr>
+          <w:rFonts w:ascii="CMR10" w:hAnsi="CMR10" w:cs="CMR10"/>
+          <w:sz w:val="20"/>
+          <w:szCs w:val="20"/>
+          <w:lang w:bidi="ar-SA"/>
+        </w:rPr>
+        <w:t>to the calculator is from the DIP switches with a separate push-button to enter</w:t>
+      </w:r>
+    </w:p>
+    <w:p>
+      <w:pPr>
+        <w:autoSpaceDE w:val="0"/>
+        <w:autoSpaceDN w:val="0"/>
+        <w:adjustRightInd w:val="0"/>
+        <w:ind w:firstLine="0"/>
+        <w:rPr>
+          <w:rFonts w:ascii="CMR10" w:hAnsi="CMR10" w:cs="CMR10"/>
+          <w:sz w:val="20"/>
+          <w:szCs w:val="20"/>
+          <w:lang w:bidi="ar-SA"/>
+        </w:rPr>
+      </w:pPr>
+      <w:r>
+        <w:rPr>
+          <w:rFonts w:ascii="CMR10" w:hAnsi="CMR10" w:cs="CMR10"/>
+          <w:sz w:val="20"/>
+          <w:szCs w:val="20"/>
+          <w:lang w:bidi="ar-SA"/>
+        </w:rPr>
+        <w:t>the data. The calculator should have the following operations:</w:t>
+      </w:r>
+    </w:p>
+    <w:p>
+      <w:pPr>
+        <w:autoSpaceDE w:val="0"/>
+        <w:autoSpaceDN w:val="0"/>
+        <w:adjustRightInd w:val="0"/>
+        <w:ind w:firstLine="0"/>
+        <w:rPr>
+          <w:rFonts w:ascii="CMR10" w:hAnsi="CMR10" w:cs="CMR10"/>
+          <w:sz w:val="20"/>
+          <w:szCs w:val="20"/>
+          <w:lang w:bidi="ar-SA"/>
+        </w:rPr>
+      </w:pPr>
+      <w:r>
+        <w:rPr>
+          <w:rFonts w:ascii="CMBX10" w:hAnsi="CMBX10" w:cs="CMBX10"/>
+          <w:sz w:val="20"/>
+          <w:szCs w:val="20"/>
+          <w:lang w:bidi="ar-SA"/>
+        </w:rPr>
+        <w:t xml:space="preserve">– </w:t>
+      </w:r>
+      <w:r>
+        <w:rPr>
+          <w:rFonts w:ascii="CMR10" w:hAnsi="CMR10" w:cs="CMR10"/>
+          <w:sz w:val="20"/>
+          <w:szCs w:val="20"/>
+          <w:lang w:bidi="ar-SA"/>
+        </w:rPr>
+        <w:t>enter: push the 8-bit input data onto the stack</w:t>
+      </w:r>
+    </w:p>
+    <w:p>
+      <w:pPr>
+        <w:autoSpaceDE w:val="0"/>
+        <w:autoSpaceDN w:val="0"/>
+        <w:adjustRightInd w:val="0"/>
+        <w:ind w:firstLine="0"/>
+        <w:rPr>
+          <w:rFonts w:ascii="CMR10" w:hAnsi="CMR10" w:cs="CMR10"/>
+          <w:sz w:val="20"/>
+          <w:szCs w:val="20"/>
+          <w:lang w:bidi="ar-SA"/>
+        </w:rPr>
+      </w:pPr>
+      <w:r>
+        <w:rPr>
+          <w:rFonts w:ascii="CMBX10" w:hAnsi="CMBX10" w:cs="CMBX10"/>
+          <w:sz w:val="20"/>
+          <w:szCs w:val="20"/>
+          <w:lang w:bidi="ar-SA"/>
+        </w:rPr>
+        <w:t xml:space="preserve">– </w:t>
+      </w:r>
+      <w:r>
+        <w:rPr>
+          <w:rFonts w:ascii="CMR10" w:hAnsi="CMR10" w:cs="CMR10"/>
+          <w:sz w:val="20"/>
+          <w:szCs w:val="20"/>
+          <w:lang w:bidi="ar-SA"/>
+        </w:rPr>
+        <w:t>0 - clear: clear the top of the stack, reset the stack counter, reset overflow,</w:t>
+      </w:r>
+    </w:p>
+    <w:p>
+      <w:pPr>
+        <w:autoSpaceDE w:val="0"/>
+        <w:autoSpaceDN w:val="0"/>
+        <w:adjustRightInd w:val="0"/>
+        <w:ind w:firstLine="0"/>
+        <w:rPr>
+          <w:rFonts w:ascii="CMR10" w:hAnsi="CMR10" w:cs="CMR10"/>
+          <w:sz w:val="20"/>
+          <w:szCs w:val="20"/>
+          <w:lang w:bidi="ar-SA"/>
+        </w:rPr>
+      </w:pPr>
+      <w:r>
+        <w:rPr>
+          <w:rFonts w:ascii="CMR10" w:hAnsi="CMR10" w:cs="CMR10"/>
+          <w:sz w:val="20"/>
+          <w:szCs w:val="20"/>
+          <w:lang w:bidi="ar-SA"/>
+        </w:rPr>
+        <w:t>and so on.</w:t>
+      </w:r>
+    </w:p>
+    <w:p>
+      <w:pPr>
+        <w:autoSpaceDE w:val="0"/>
+        <w:autoSpaceDN w:val="0"/>
+        <w:adjustRightInd w:val="0"/>
+        <w:ind w:firstLine="0"/>
+        <w:rPr>
+          <w:rFonts w:ascii="CMR10" w:hAnsi="CMR10" w:cs="CMR10"/>
+          <w:sz w:val="20"/>
+          <w:szCs w:val="20"/>
+          <w:lang w:bidi="ar-SA"/>
+        </w:rPr>
+      </w:pPr>
+      <w:r>
+        <w:rPr>
+          <w:rFonts w:ascii="CMBX10" w:hAnsi="CMBX10" w:cs="CMBX10"/>
+          <w:sz w:val="20"/>
+          <w:szCs w:val="20"/>
+          <w:lang w:bidi="ar-SA"/>
+        </w:rPr>
+        <w:t xml:space="preserve">– </w:t>
+      </w:r>
+      <w:r>
+        <w:rPr>
+          <w:rFonts w:ascii="CMR10" w:hAnsi="CMR10" w:cs="CMR10"/>
+          <w:sz w:val="20"/>
+          <w:szCs w:val="20"/>
+          <w:lang w:bidi="ar-SA"/>
+        </w:rPr>
+        <w:t>1 - add: replace the top two data entries on the stack with their sum.</w:t>
+      </w:r>
+    </w:p>
+    <w:p>
+      <w:pPr>
+        <w:autoSpaceDE w:val="0"/>
+        <w:autoSpaceDN w:val="0"/>
+        <w:adjustRightInd w:val="0"/>
+        <w:ind w:firstLine="0"/>
+        <w:rPr>
+          <w:rFonts w:ascii="CMR10" w:hAnsi="CMR10" w:cs="CMR10"/>
+          <w:sz w:val="20"/>
+          <w:szCs w:val="20"/>
+          <w:lang w:bidi="ar-SA"/>
+        </w:rPr>
+      </w:pPr>
+      <w:r>
+        <w:rPr>
+          <w:rFonts w:ascii="CMBX10" w:hAnsi="CMBX10" w:cs="CMBX10"/>
+          <w:sz w:val="20"/>
+          <w:szCs w:val="20"/>
+          <w:lang w:bidi="ar-SA"/>
+        </w:rPr>
+        <w:t xml:space="preserve">– </w:t>
+      </w:r>
+      <w:r>
+        <w:rPr>
+          <w:rFonts w:ascii="CMR10" w:hAnsi="CMR10" w:cs="CMR10"/>
+          <w:sz w:val="20"/>
+          <w:szCs w:val="20"/>
+          <w:lang w:bidi="ar-SA"/>
+        </w:rPr>
+        <w:t>2 - sub: replace the top two data entries on the stack with their difference</w:t>
+      </w:r>
+    </w:p>
+    <w:p>
+      <w:pPr>
+        <w:autoSpaceDE w:val="0"/>
+        <w:autoSpaceDN w:val="0"/>
+        <w:adjustRightInd w:val="0"/>
+        <w:ind w:firstLine="0"/>
+        <w:rPr>
+          <w:rFonts w:ascii="CMR10" w:hAnsi="CMR10" w:cs="CMR10"/>
+          <w:sz w:val="20"/>
+          <w:szCs w:val="20"/>
+          <w:lang w:bidi="ar-SA"/>
+        </w:rPr>
+      </w:pPr>
+      <w:r>
+        <w:rPr>
+          <w:rFonts w:ascii="CMR10" w:hAnsi="CMR10" w:cs="CMR10"/>
+          <w:sz w:val="20"/>
+          <w:szCs w:val="20"/>
+          <w:lang w:bidi="ar-SA"/>
+        </w:rPr>
+        <w:t>(stack top - next entry).</w:t>
+      </w:r>
+    </w:p>
+    <w:p>
+      <w:pPr>
+        <w:autoSpaceDE w:val="0"/>
+        <w:autoSpaceDN w:val="0"/>
+        <w:adjustRightInd w:val="0"/>
+        <w:ind w:firstLine="0"/>
+        <w:rPr>
+          <w:rFonts w:ascii="CMR10" w:hAnsi="CMR10" w:cs="CMR10"/>
+          <w:sz w:val="20"/>
+          <w:szCs w:val="20"/>
+          <w:lang w:bidi="ar-SA"/>
+        </w:rPr>
+      </w:pPr>
+      <w:r>
+        <w:rPr>
+          <w:rFonts w:ascii="CMBX10" w:hAnsi="CMBX10" w:cs="CMBX10"/>
+          <w:sz w:val="20"/>
+          <w:szCs w:val="20"/>
+          <w:lang w:bidi="ar-SA"/>
+        </w:rPr>
+        <w:t xml:space="preserve">– </w:t>
+      </w:r>
+      <w:r>
+        <w:rPr>
+          <w:rFonts w:ascii="CMR10" w:hAnsi="CMR10" w:cs="CMR10"/>
+          <w:sz w:val="20"/>
+          <w:szCs w:val="20"/>
+          <w:lang w:bidi="ar-SA"/>
+        </w:rPr>
+        <w:t xml:space="preserve">3 - </w:t>
+      </w:r>
+      <w:proofErr w:type="spellStart"/>
+      <w:r>
+        <w:rPr>
+          <w:rFonts w:ascii="CMR10" w:hAnsi="CMR10" w:cs="CMR10"/>
+          <w:sz w:val="20"/>
+          <w:szCs w:val="20"/>
+          <w:lang w:bidi="ar-SA"/>
+        </w:rPr>
+        <w:t>mul</w:t>
+      </w:r>
+      <w:proofErr w:type="spellEnd"/>
+      <w:r>
+        <w:rPr>
+          <w:rFonts w:ascii="CMR10" w:hAnsi="CMR10" w:cs="CMR10"/>
+          <w:sz w:val="20"/>
+          <w:szCs w:val="20"/>
+          <w:lang w:bidi="ar-SA"/>
+        </w:rPr>
+        <w:t>: replace the top two data entries on the stack with their product (8</w:t>
+      </w:r>
+    </w:p>
+    <w:p>
+      <w:pPr>
+        <w:autoSpaceDE w:val="0"/>
+        <w:autoSpaceDN w:val="0"/>
+        <w:adjustRightInd w:val="0"/>
+        <w:ind w:firstLine="0"/>
+        <w:rPr>
+          <w:rFonts w:ascii="CMR10" w:hAnsi="CMR10" w:cs="CMR10"/>
+          <w:sz w:val="20"/>
+          <w:szCs w:val="20"/>
+          <w:lang w:bidi="ar-SA"/>
+        </w:rPr>
+      </w:pPr>
+      <w:r>
+        <w:rPr>
+          <w:rFonts w:ascii="CMR10" w:hAnsi="CMR10" w:cs="CMR10"/>
+          <w:sz w:val="20"/>
+          <w:szCs w:val="20"/>
+          <w:lang w:bidi="ar-SA"/>
+        </w:rPr>
+        <w:t>bits X 8 bits to give 8-bit product).</w:t>
+      </w:r>
+    </w:p>
+    <w:p>
+      <w:pPr>
+        <w:autoSpaceDE w:val="0"/>
+        <w:autoSpaceDN w:val="0"/>
+        <w:adjustRightInd w:val="0"/>
+        <w:ind w:firstLine="0"/>
+        <w:rPr>
+          <w:rFonts w:ascii="CMR10" w:hAnsi="CMR10" w:cs="CMR10"/>
+          <w:sz w:val="20"/>
+          <w:szCs w:val="20"/>
+          <w:lang w:bidi="ar-SA"/>
+        </w:rPr>
+      </w:pPr>
+      <w:r>
+        <w:rPr>
+          <w:rFonts w:ascii="CMBX10" w:hAnsi="CMBX10" w:cs="CMBX10"/>
+          <w:sz w:val="20"/>
+          <w:szCs w:val="20"/>
+          <w:lang w:bidi="ar-SA"/>
+        </w:rPr>
+        <w:t xml:space="preserve">– </w:t>
+      </w:r>
+      <w:r>
+        <w:rPr>
+          <w:rFonts w:ascii="CMR10" w:hAnsi="CMR10" w:cs="CMR10"/>
+          <w:sz w:val="20"/>
+          <w:szCs w:val="20"/>
+          <w:lang w:bidi="ar-SA"/>
+        </w:rPr>
+        <w:t>4 - div: replace the top two data entries on the stack with their quotient</w:t>
+      </w:r>
+    </w:p>
+    <w:p>
+      <w:pPr>
+        <w:autoSpaceDE w:val="0"/>
+        <w:autoSpaceDN w:val="0"/>
+        <w:adjustRightInd w:val="0"/>
+        <w:ind w:firstLine="0"/>
+        <w:rPr>
+          <w:rFonts w:ascii="CMR10" w:hAnsi="CMR10" w:cs="CMR10"/>
+          <w:sz w:val="20"/>
+          <w:szCs w:val="20"/>
+          <w:lang w:bidi="ar-SA"/>
+        </w:rPr>
+      </w:pPr>
+      <w:r>
+        <w:rPr>
+          <w:rFonts w:ascii="CMR10" w:hAnsi="CMR10" w:cs="CMR10"/>
+          <w:sz w:val="20"/>
+          <w:szCs w:val="20"/>
+          <w:lang w:bidi="ar-SA"/>
+        </w:rPr>
+        <w:t>(stack top / next entry) (8 bits divided by 8 bits to give 8-bit quotient).</w:t>
+      </w:r>
+    </w:p>
+    <w:p>
+      <w:pPr>
+        <w:autoSpaceDE w:val="0"/>
+        <w:autoSpaceDN w:val="0"/>
+        <w:adjustRightInd w:val="0"/>
+        <w:ind w:firstLine="0"/>
+        <w:rPr>
+          <w:rFonts w:ascii="CMR10" w:hAnsi="CMR10" w:cs="CMR10"/>
+          <w:sz w:val="20"/>
+          <w:szCs w:val="20"/>
+          <w:lang w:bidi="ar-SA"/>
+        </w:rPr>
+      </w:pPr>
+      <w:r>
+        <w:rPr>
+          <w:rFonts w:ascii="CMBX10" w:hAnsi="CMBX10" w:cs="CMBX10"/>
+          <w:sz w:val="20"/>
+          <w:szCs w:val="20"/>
+          <w:lang w:bidi="ar-SA"/>
+        </w:rPr>
+        <w:t xml:space="preserve">– </w:t>
+      </w:r>
+      <w:r>
+        <w:rPr>
+          <w:rFonts w:ascii="CMR10" w:hAnsi="CMR10" w:cs="CMR10"/>
+          <w:sz w:val="20"/>
+          <w:szCs w:val="20"/>
+          <w:lang w:bidi="ar-SA"/>
+        </w:rPr>
+        <w:t xml:space="preserve">5 - </w:t>
+      </w:r>
+      <w:proofErr w:type="spellStart"/>
+      <w:r>
+        <w:rPr>
+          <w:rFonts w:ascii="CMR10" w:hAnsi="CMR10" w:cs="CMR10"/>
+          <w:sz w:val="20"/>
+          <w:szCs w:val="20"/>
+          <w:lang w:bidi="ar-SA"/>
+        </w:rPr>
+        <w:t>xchg</w:t>
+      </w:r>
+      <w:proofErr w:type="spellEnd"/>
+      <w:r>
+        <w:rPr>
+          <w:rFonts w:ascii="CMR10" w:hAnsi="CMR10" w:cs="CMR10"/>
+          <w:sz w:val="20"/>
+          <w:szCs w:val="20"/>
+          <w:lang w:bidi="ar-SA"/>
+        </w:rPr>
+        <w:t xml:space="preserve"> exchange the top two data entries on the stack.</w:t>
+      </w:r>
+    </w:p>
+    <w:p>
+      <w:pPr>
+        <w:autoSpaceDE w:val="0"/>
+        <w:autoSpaceDN w:val="0"/>
+        <w:adjustRightInd w:val="0"/>
+        <w:ind w:firstLine="0"/>
+        <w:rPr>
+          <w:rFonts w:ascii="CMR10" w:hAnsi="CMR10" w:cs="CMR10"/>
+          <w:sz w:val="20"/>
+          <w:szCs w:val="20"/>
+          <w:lang w:bidi="ar-SA"/>
+        </w:rPr>
+      </w:pPr>
+      <w:r>
+        <w:rPr>
+          <w:rFonts w:ascii="CMBX10" w:hAnsi="CMBX10" w:cs="CMBX10"/>
+          <w:sz w:val="20"/>
+          <w:szCs w:val="20"/>
+          <w:lang w:bidi="ar-SA"/>
+        </w:rPr>
+        <w:t xml:space="preserve">– </w:t>
+      </w:r>
+      <w:r>
+        <w:rPr>
+          <w:rFonts w:ascii="CMR10" w:hAnsi="CMR10" w:cs="CMR10"/>
+          <w:sz w:val="20"/>
+          <w:szCs w:val="20"/>
+          <w:lang w:bidi="ar-SA"/>
+        </w:rPr>
+        <w:t xml:space="preserve">6 - </w:t>
+      </w:r>
+      <w:proofErr w:type="spellStart"/>
+      <w:r>
+        <w:rPr>
+          <w:rFonts w:ascii="CMR10" w:hAnsi="CMR10" w:cs="CMR10"/>
+          <w:sz w:val="20"/>
+          <w:szCs w:val="20"/>
+          <w:lang w:bidi="ar-SA"/>
+        </w:rPr>
+        <w:t>neg</w:t>
+      </w:r>
+      <w:proofErr w:type="spellEnd"/>
+      <w:r>
+        <w:rPr>
+          <w:rFonts w:ascii="CMR10" w:hAnsi="CMR10" w:cs="CMR10"/>
+          <w:sz w:val="20"/>
+          <w:szCs w:val="20"/>
+          <w:lang w:bidi="ar-SA"/>
+        </w:rPr>
+        <w:t xml:space="preserve"> replace the top of the stack with its 2’s complement.</w:t>
+      </w:r>
+    </w:p>
+    <w:p>
+      <w:pPr>
+        <w:autoSpaceDE w:val="0"/>
+        <w:autoSpaceDN w:val="0"/>
+        <w:adjustRightInd w:val="0"/>
+        <w:ind w:firstLine="0"/>
+        <w:rPr>
+          <w:rFonts w:ascii="CMR10" w:hAnsi="CMR10" w:cs="CMR10"/>
+          <w:sz w:val="20"/>
+          <w:szCs w:val="20"/>
+          <w:lang w:bidi="ar-SA"/>
+        </w:rPr>
+      </w:pPr>
+      <w:r>
+        <w:rPr>
+          <w:rFonts w:ascii="CMR10" w:hAnsi="CMR10" w:cs="CMR10"/>
+          <w:sz w:val="20"/>
+          <w:szCs w:val="20"/>
+          <w:lang w:bidi="ar-SA"/>
+        </w:rPr>
+        <w:t>Negative numbers should be represented in 2’s complement. Provide an over-</w:t>
+      </w:r>
+    </w:p>
+    <w:p>
+      <w:pPr>
+        <w:autoSpaceDE w:val="0"/>
+        <w:autoSpaceDN w:val="0"/>
+        <w:adjustRightInd w:val="0"/>
+        <w:ind w:firstLine="0"/>
+        <w:rPr>
+          <w:rFonts w:ascii="CMR10" w:hAnsi="CMR10" w:cs="CMR10"/>
+          <w:sz w:val="20"/>
+          <w:szCs w:val="20"/>
+          <w:lang w:bidi="ar-SA"/>
+        </w:rPr>
+      </w:pPr>
+      <w:r>
+        <w:rPr>
+          <w:rFonts w:ascii="CMR10" w:hAnsi="CMR10" w:cs="CMR10"/>
+          <w:sz w:val="20"/>
+          <w:szCs w:val="20"/>
+          <w:lang w:bidi="ar-SA"/>
+        </w:rPr>
+        <w:t>flow indicator for 2’s complement overflow. This indicator should always be set</w:t>
+      </w:r>
+    </w:p>
+    <w:p>
+      <w:pPr>
+        <w:autoSpaceDE w:val="0"/>
+        <w:autoSpaceDN w:val="0"/>
+        <w:adjustRightInd w:val="0"/>
+        <w:ind w:firstLine="0"/>
+        <w:rPr>
+          <w:rFonts w:ascii="CMR10" w:hAnsi="CMR10" w:cs="CMR10"/>
+          <w:sz w:val="20"/>
+          <w:szCs w:val="20"/>
+          <w:lang w:bidi="ar-SA"/>
+        </w:rPr>
+      </w:pPr>
+      <w:r>
+        <w:rPr>
+          <w:rFonts w:ascii="CMR10" w:hAnsi="CMR10" w:cs="CMR10"/>
+          <w:sz w:val="20"/>
+          <w:szCs w:val="20"/>
+          <w:lang w:bidi="ar-SA"/>
+        </w:rPr>
+        <w:t>if the product requires more than 8 bits including sign or if divide by 0 is at-</w:t>
+      </w:r>
+    </w:p>
+    <w:p>
+      <w:pPr>
+        <w:autoSpaceDE w:val="0"/>
+        <w:autoSpaceDN w:val="0"/>
+        <w:adjustRightInd w:val="0"/>
+        <w:ind w:firstLine="0"/>
+        <w:rPr>
+          <w:rFonts w:ascii="CMR10" w:hAnsi="CMR10" w:cs="CMR10"/>
+          <w:sz w:val="20"/>
+          <w:szCs w:val="20"/>
+          <w:lang w:bidi="ar-SA"/>
+        </w:rPr>
+      </w:pPr>
+      <w:r>
+        <w:rPr>
+          <w:rFonts w:ascii="CMR10" w:hAnsi="CMR10" w:cs="CMR10"/>
+          <w:sz w:val="20"/>
+          <w:szCs w:val="20"/>
+          <w:lang w:bidi="ar-SA"/>
+        </w:rPr>
+        <w:t>tempted.</w:t>
+      </w:r>
+    </w:p>
+    <w:p>
+      <w:pPr>
+        <w:autoSpaceDE w:val="0"/>
+        <w:autoSpaceDN w:val="0"/>
+        <w:adjustRightInd w:val="0"/>
+        <w:ind w:firstLine="0"/>
+        <w:rPr>
+          <w:rFonts w:ascii="CMR10" w:hAnsi="CMR10" w:cs="CMR10"/>
+          <w:sz w:val="20"/>
+          <w:szCs w:val="20"/>
+          <w:lang w:bidi="ar-SA"/>
+        </w:rPr>
+      </w:pPr>
+      <w:r>
+        <w:rPr>
+          <w:rFonts w:ascii="CMR10" w:hAnsi="CMR10" w:cs="CMR10"/>
+          <w:sz w:val="20"/>
+          <w:szCs w:val="20"/>
+          <w:lang w:bidi="ar-SA"/>
+        </w:rPr>
+        <w:t>Implement a stack module that has four 8-bit words. The stack should have</w:t>
+      </w:r>
+    </w:p>
+    <w:p>
+      <w:pPr>
+        <w:autoSpaceDE w:val="0"/>
+        <w:autoSpaceDN w:val="0"/>
+        <w:adjustRightInd w:val="0"/>
+        <w:ind w:firstLine="0"/>
+        <w:rPr>
+          <w:rFonts w:ascii="CMR10" w:hAnsi="CMR10" w:cs="CMR10"/>
+          <w:sz w:val="20"/>
+          <w:szCs w:val="20"/>
+          <w:lang w:bidi="ar-SA"/>
+        </w:rPr>
+      </w:pPr>
+      <w:r>
+        <w:rPr>
+          <w:rFonts w:ascii="CMR10" w:hAnsi="CMR10" w:cs="CMR10"/>
+          <w:sz w:val="20"/>
+          <w:szCs w:val="20"/>
+          <w:lang w:bidi="ar-SA"/>
+        </w:rPr>
+        <w:t>the following operations: push, pop, and exchange the top two words on the stack.</w:t>
+      </w:r>
+    </w:p>
+    <w:p>
+      <w:pPr>
+        <w:autoSpaceDE w:val="0"/>
+        <w:autoSpaceDN w:val="0"/>
+        <w:adjustRightInd w:val="0"/>
+        <w:ind w:firstLine="0"/>
+        <w:rPr>
+          <w:rFonts w:ascii="CMR10" w:hAnsi="CMR10" w:cs="CMR10"/>
+          <w:sz w:val="20"/>
+          <w:szCs w:val="20"/>
+          <w:lang w:bidi="ar-SA"/>
+        </w:rPr>
+      </w:pPr>
+      <w:r>
+        <w:rPr>
+          <w:rFonts w:ascii="CMR10" w:hAnsi="CMR10" w:cs="CMR10"/>
+          <w:sz w:val="20"/>
+          <w:szCs w:val="20"/>
+          <w:lang w:bidi="ar-SA"/>
+        </w:rPr>
+        <w:t xml:space="preserve">The top of the stack should always be displayed on the eight </w:t>
+      </w:r>
+      <w:proofErr w:type="spellStart"/>
+      <w:r>
+        <w:rPr>
+          <w:rFonts w:ascii="CMR10" w:hAnsi="CMR10" w:cs="CMR10"/>
+          <w:sz w:val="20"/>
+          <w:szCs w:val="20"/>
+          <w:lang w:bidi="ar-SA"/>
+        </w:rPr>
+        <w:t>LEDs</w:t>
+      </w:r>
+      <w:proofErr w:type="spellEnd"/>
+      <w:r>
+        <w:rPr>
+          <w:rFonts w:ascii="CMR10" w:hAnsi="CMR10" w:cs="CMR10"/>
+          <w:sz w:val="20"/>
+          <w:szCs w:val="20"/>
+          <w:lang w:bidi="ar-SA"/>
+        </w:rPr>
+        <w:t>. Include an</w:t>
+      </w:r>
+    </w:p>
+    <w:p>
+      <w:pPr>
+        <w:autoSpaceDE w:val="0"/>
+        <w:autoSpaceDN w:val="0"/>
+        <w:adjustRightInd w:val="0"/>
+        <w:ind w:firstLine="0"/>
+        <w:rPr>
+          <w:rFonts w:ascii="CMR10" w:hAnsi="CMR10" w:cs="CMR10"/>
+          <w:sz w:val="20"/>
+          <w:szCs w:val="20"/>
+          <w:lang w:bidi="ar-SA"/>
+        </w:rPr>
+      </w:pPr>
+      <w:r>
+        <w:rPr>
+          <w:rFonts w:ascii="CMR10" w:hAnsi="CMR10" w:cs="CMR10"/>
+          <w:sz w:val="20"/>
+          <w:szCs w:val="20"/>
+          <w:lang w:bidi="ar-SA"/>
+        </w:rPr>
+        <w:t>indicator for stack overflow (attempt to push a fifth word) and stack underflow</w:t>
+      </w:r>
+    </w:p>
+    <w:p>
+      <w:pPr>
+        <w:autoSpaceDE w:val="0"/>
+        <w:autoSpaceDN w:val="0"/>
+        <w:adjustRightInd w:val="0"/>
+        <w:ind w:firstLine="0"/>
+        <w:rPr>
+          <w:rFonts w:ascii="CMR10" w:hAnsi="CMR10" w:cs="CMR10"/>
+          <w:sz w:val="20"/>
+          <w:szCs w:val="20"/>
+          <w:lang w:bidi="ar-SA"/>
+        </w:rPr>
+      </w:pPr>
+      <w:r>
+        <w:rPr>
+          <w:rFonts w:ascii="CMR10" w:hAnsi="CMR10" w:cs="CMR10"/>
+          <w:sz w:val="20"/>
+          <w:szCs w:val="20"/>
+          <w:lang w:bidi="ar-SA"/>
+        </w:rPr>
+        <w:t>(attempt to pop an empty stack or to exchange the top of the stack with an</w:t>
+      </w:r>
+    </w:p>
+    <w:p>
+      <w:pPr>
+        <w:autoSpaceDE w:val="0"/>
+        <w:autoSpaceDN w:val="0"/>
+        <w:adjustRightInd w:val="0"/>
+        <w:ind w:firstLine="0"/>
+        <w:rPr>
+          <w:rFonts w:ascii="CMR10" w:hAnsi="CMR10" w:cs="CMR10"/>
+          <w:sz w:val="20"/>
+          <w:szCs w:val="20"/>
+          <w:lang w:bidi="ar-SA"/>
+        </w:rPr>
+      </w:pPr>
+      <w:r>
+        <w:rPr>
+          <w:rFonts w:ascii="CMR10" w:hAnsi="CMR10" w:cs="CMR10"/>
+          <w:sz w:val="20"/>
+          <w:szCs w:val="20"/>
+          <w:lang w:bidi="ar-SA"/>
+        </w:rPr>
+        <w:t>empty location).</w:t>
+      </w:r>
+    </w:p>
+    <w:p>
+      <w:pPr>
+        <w:autoSpaceDE w:val="0"/>
+        <w:autoSpaceDN w:val="0"/>
+        <w:adjustRightInd w:val="0"/>
+        <w:ind w:firstLine="0"/>
+        <w:rPr>
+          <w:rFonts w:ascii="CMR10" w:hAnsi="CMR10" w:cs="CMR10"/>
+          <w:sz w:val="20"/>
+          <w:szCs w:val="20"/>
+          <w:lang w:bidi="ar-SA"/>
+        </w:rPr>
+      </w:pPr>
+      <w:r>
+        <w:rPr>
+          <w:rFonts w:ascii="CMR10" w:hAnsi="CMR10" w:cs="CMR10"/>
+          <w:sz w:val="20"/>
+          <w:szCs w:val="20"/>
+          <w:lang w:bidi="ar-SA"/>
+        </w:rPr>
+        <w:t>Design the control unit for the calculator using linked state machines. Draw</w:t>
+      </w:r>
+    </w:p>
+    <w:p>
+      <w:pPr>
+        <w:autoSpaceDE w:val="0"/>
+        <w:autoSpaceDN w:val="0"/>
+        <w:adjustRightInd w:val="0"/>
+        <w:ind w:firstLine="0"/>
+        <w:rPr>
+          <w:rFonts w:ascii="CMR10" w:hAnsi="CMR10" w:cs="CMR10"/>
+          <w:sz w:val="20"/>
+          <w:szCs w:val="20"/>
+          <w:lang w:bidi="ar-SA"/>
+        </w:rPr>
+      </w:pPr>
+      <w:r>
+        <w:rPr>
+          <w:rFonts w:ascii="CMR10" w:hAnsi="CMR10" w:cs="CMR10"/>
+          <w:sz w:val="20"/>
+          <w:szCs w:val="20"/>
+          <w:lang w:bidi="ar-SA"/>
+        </w:rPr>
+        <w:t>a main SM chart with separate SM charts for the multiplier and divider control.</w:t>
+      </w:r>
+    </w:p>
+    <w:p>
+      <w:pPr>
+        <w:autoSpaceDE w:val="0"/>
+        <w:autoSpaceDN w:val="0"/>
+        <w:adjustRightInd w:val="0"/>
+        <w:ind w:firstLine="0"/>
+        <w:rPr>
+          <w:rFonts w:ascii="CMR10" w:hAnsi="CMR10" w:cs="CMR10"/>
+          <w:sz w:val="20"/>
+          <w:szCs w:val="20"/>
+          <w:lang w:bidi="ar-SA"/>
+        </w:rPr>
+      </w:pPr>
+      <w:r>
+        <w:rPr>
+          <w:rFonts w:ascii="CMR10" w:hAnsi="CMR10" w:cs="CMR10"/>
+          <w:sz w:val="20"/>
+          <w:szCs w:val="20"/>
+          <w:lang w:bidi="ar-SA"/>
+        </w:rPr>
+        <w:t>When you design the arithmetic unit, try to avoid adding unnecessary registers.</w:t>
+      </w:r>
+    </w:p>
+    <w:p>
+      <w:pPr>
+        <w:autoSpaceDE w:val="0"/>
+        <w:autoSpaceDN w:val="0"/>
+        <w:adjustRightInd w:val="0"/>
+        <w:ind w:firstLine="0"/>
+        <w:rPr>
+          <w:rFonts w:ascii="CMR10" w:hAnsi="CMR10" w:cs="CMR10"/>
+          <w:sz w:val="20"/>
+          <w:szCs w:val="20"/>
+          <w:lang w:bidi="ar-SA"/>
+        </w:rPr>
+      </w:pPr>
+      <w:r>
+        <w:rPr>
+          <w:rFonts w:ascii="CMR10" w:hAnsi="CMR10" w:cs="CMR10"/>
+          <w:sz w:val="20"/>
+          <w:szCs w:val="20"/>
+          <w:lang w:bidi="ar-SA"/>
+        </w:rPr>
+        <w:t>You should be able to implement the arithmetic unit with three registers (8 or</w:t>
+      </w:r>
+    </w:p>
+    <w:p>
+      <w:r>
+        <w:rPr>
+          <w:rFonts w:ascii="CMR10" w:hAnsi="CMR10" w:cs="CMR10"/>
+          <w:sz w:val="20"/>
+          <w:szCs w:val="20"/>
+          <w:lang w:bidi="ar-SA"/>
+        </w:rPr>
+        <w:t>9 bits each), an adder, two complements, and so on.</w:t>
       </w:r>
     </w:p>
     <w:sectPr>
@@ -2072,7 +3333,7 @@
 </file>
 
 <file path=customXml/itemProps1.xml><?xml version="1.0" encoding="utf-8"?>
-<ds:datastoreItem xmlns:ds="http://schemas.openxmlformats.org/officeDocument/2006/customXml" ds:itemID="{E84B630E-60E9-47B8-A9F7-378955093F66}">
+<ds:datastoreItem xmlns:ds="http://schemas.openxmlformats.org/officeDocument/2006/customXml" ds:itemID="{BDFA16AD-B41B-4365-8A7D-0813DAE7D39E}">
   <ds:schemaRefs>
     <ds:schemaRef ds:uri="http://schemas.openxmlformats.org/officeDocument/2006/bibliography"/>
   </ds:schemaRefs>

</xml_diff>